<commit_message>
Implemented more SQL queries
</commit_message>
<xml_diff>
--- a/SQL Queries.docx
+++ b/SQL Queries.docx
@@ -61,15 +61,7 @@
         </w:numPr>
       </w:pPr>
       <w:r>
-        <w:t xml:space="preserve">SELECT * FROM </w:t>
-      </w:r>
-      <w:proofErr w:type="spellStart"/>
-      <w:r>
-        <w:t>sales.customers</w:t>
-      </w:r>
-      <w:proofErr w:type="spellEnd"/>
-      <w:r>
-        <w:t>;</w:t>
+        <w:t>SELECT * FROM sales.customers;</w:t>
       </w:r>
     </w:p>
     <w:p>
@@ -81,21 +73,7 @@
         </w:numPr>
       </w:pPr>
       <w:r>
-        <w:t xml:space="preserve">SELECT </w:t>
-      </w:r>
-      <w:r>
-        <w:t>COUNT (</w:t>
-      </w:r>
-      <w:r>
-        <w:t xml:space="preserve">*) FROM </w:t>
-      </w:r>
-      <w:proofErr w:type="spellStart"/>
-      <w:r>
-        <w:t>sales.customers</w:t>
-      </w:r>
-      <w:proofErr w:type="spellEnd"/>
-      <w:r>
-        <w:t>;</w:t>
+        <w:t>SELECT COUNT (*) FROM sales.customers;</w:t>
       </w:r>
     </w:p>
     <w:p>
@@ -107,15 +85,7 @@
         </w:numPr>
       </w:pPr>
       <w:r>
-        <w:t xml:space="preserve">SELECT * FROM </w:t>
-      </w:r>
-      <w:proofErr w:type="spellStart"/>
-      <w:r>
-        <w:t>sales.transactions</w:t>
-      </w:r>
-      <w:proofErr w:type="spellEnd"/>
-      <w:r>
-        <w:t xml:space="preserve"> limit 5</w:t>
+        <w:t>SELECT * FROM sales.transactions limit 5</w:t>
       </w:r>
       <w:r>
         <w:t>;</w:t>
@@ -130,15 +100,7 @@
         </w:numPr>
       </w:pPr>
       <w:r>
-        <w:t xml:space="preserve">SELECT * FROM </w:t>
-      </w:r>
-      <w:proofErr w:type="spellStart"/>
-      <w:r>
-        <w:t>sales.transactions</w:t>
-      </w:r>
-      <w:proofErr w:type="spellEnd"/>
-      <w:r>
-        <w:t xml:space="preserve"> limit 5</w:t>
+        <w:t>SELECT * FROM sales.transactions limit 5</w:t>
       </w:r>
       <w:r>
         <w:t>;</w:t>
@@ -153,15 +115,7 @@
         </w:numPr>
       </w:pPr>
       <w:r>
-        <w:t xml:space="preserve">SELECT * FROM </w:t>
-      </w:r>
-      <w:proofErr w:type="spellStart"/>
-      <w:r>
-        <w:t>sales.transactions</w:t>
-      </w:r>
-      <w:proofErr w:type="spellEnd"/>
-      <w:r>
-        <w:t xml:space="preserve"> limit 5</w:t>
+        <w:t>SELECT * FROM sales.transactions limit 5</w:t>
       </w:r>
       <w:r>
         <w:t>;</w:t>
@@ -176,23 +130,7 @@
         </w:numPr>
       </w:pPr>
       <w:r>
-        <w:t xml:space="preserve">SELECT * FROM </w:t>
-      </w:r>
-      <w:proofErr w:type="spellStart"/>
-      <w:r>
-        <w:t>sales.transactions</w:t>
-      </w:r>
-      <w:proofErr w:type="spellEnd"/>
-      <w:r>
-        <w:t xml:space="preserve"> WHERE </w:t>
-      </w:r>
-      <w:proofErr w:type="spellStart"/>
-      <w:r>
-        <w:t>market_code</w:t>
-      </w:r>
-      <w:proofErr w:type="spellEnd"/>
-      <w:r>
-        <w:t>= "Mark001"</w:t>
+        <w:t>SELECT * FROM sales.transactions WHERE market_code= "Mark001"</w:t>
       </w:r>
       <w:r>
         <w:t>;</w:t>
@@ -213,23 +151,7 @@
         <w:t>COUNT (</w:t>
       </w:r>
       <w:r>
-        <w:t xml:space="preserve">*) FROM </w:t>
-      </w:r>
-      <w:proofErr w:type="spellStart"/>
-      <w:r>
-        <w:t>sales.transactions</w:t>
-      </w:r>
-      <w:proofErr w:type="spellEnd"/>
-      <w:r>
-        <w:t xml:space="preserve"> WHERE </w:t>
-      </w:r>
-      <w:proofErr w:type="spellStart"/>
-      <w:r>
-        <w:t>market_code</w:t>
-      </w:r>
-      <w:proofErr w:type="spellEnd"/>
-      <w:r>
-        <w:t>= "Mark001"</w:t>
+        <w:t>*) FROM sales.transactions WHERE market_code= "Mark001"</w:t>
       </w:r>
       <w:r>
         <w:t>;</w:t>
@@ -244,15 +166,7 @@
         </w:numPr>
       </w:pPr>
       <w:r>
-        <w:t xml:space="preserve">SELECT * FROM </w:t>
-      </w:r>
-      <w:proofErr w:type="spellStart"/>
-      <w:r>
-        <w:t>sales.transactions</w:t>
-      </w:r>
-      <w:proofErr w:type="spellEnd"/>
-      <w:r>
-        <w:t xml:space="preserve"> WHERE currency= "USD"</w:t>
+        <w:t>SELECT * FROM sales.transactions WHERE currency= "USD"</w:t>
       </w:r>
       <w:r>
         <w:t>;</w:t>
@@ -267,18 +181,10 @@
         </w:numPr>
       </w:pPr>
       <w:r>
-        <w:t xml:space="preserve">SELECT * FROM </w:t>
-      </w:r>
-      <w:proofErr w:type="spellStart"/>
-      <w:r>
-        <w:t>sales.dat</w:t>
-      </w:r>
-      <w:r>
-        <w:t>e</w:t>
-      </w:r>
-      <w:proofErr w:type="spellEnd"/>
-      <w:r>
-        <w:t>;</w:t>
+        <w:t>SELECT * FROM sales.dat</w:t>
+      </w:r>
+      <w:r>
+        <w:t>e;</w:t>
       </w:r>
     </w:p>
     <w:p>
@@ -290,15 +196,7 @@
         </w:numPr>
       </w:pPr>
       <w:r>
-        <w:t xml:space="preserve">SELECT * FROM </w:t>
-      </w:r>
-      <w:proofErr w:type="spellStart"/>
-      <w:r>
-        <w:t>sales.date</w:t>
-      </w:r>
-      <w:proofErr w:type="spellEnd"/>
-      <w:r>
-        <w:t xml:space="preserve"> WHERE year=2020</w:t>
+        <w:t>SELECT * FROM sales.date WHERE year=2020</w:t>
       </w:r>
       <w:r>
         <w:t>;</w:t>
@@ -313,50 +211,13 @@
         </w:numPr>
       </w:pPr>
       <w:r>
-        <w:t xml:space="preserve">SELECT sales.transactions.*,sales.date.* FROM </w:t>
-      </w:r>
-      <w:proofErr w:type="spellStart"/>
-      <w:r>
-        <w:t>sales.transactions</w:t>
-      </w:r>
-      <w:proofErr w:type="spellEnd"/>
-      <w:r>
-        <w:t xml:space="preserve"> INNER JOIN </w:t>
-      </w:r>
-      <w:proofErr w:type="spellStart"/>
+        <w:t xml:space="preserve">SELECT sales.transactions.*,sales.date.* FROM sales.transactions INNER JOIN </w:t>
+      </w:r>
       <w:r>
         <w:t>s</w:t>
       </w:r>
       <w:r>
-        <w:t>ales.date</w:t>
-      </w:r>
-      <w:proofErr w:type="spellEnd"/>
-      <w:r>
-        <w:t xml:space="preserve"> ON </w:t>
-      </w:r>
-      <w:proofErr w:type="spellStart"/>
-      <w:r>
-        <w:t>sales.transactions.order_date</w:t>
-      </w:r>
-      <w:proofErr w:type="spellEnd"/>
-      <w:r>
-        <w:t xml:space="preserve"> = </w:t>
-      </w:r>
-      <w:proofErr w:type="spellStart"/>
-      <w:r>
-        <w:t>sales.date.date</w:t>
-      </w:r>
-      <w:proofErr w:type="spellEnd"/>
-      <w:r>
-        <w:t xml:space="preserve"> where </w:t>
-      </w:r>
-      <w:proofErr w:type="spellStart"/>
-      <w:r>
-        <w:t>sales.date.year</w:t>
-      </w:r>
-      <w:proofErr w:type="spellEnd"/>
-      <w:r>
-        <w:t>=2020;</w:t>
+        <w:t>ales.date ON sales.transactions.order_date = sales.date.date where sales.date.year=2020;</w:t>
       </w:r>
     </w:p>
     <w:p>
@@ -368,55 +229,7 @@
         </w:numPr>
       </w:pPr>
       <w:r>
-        <w:t>SELECT SUM(</w:t>
-      </w:r>
-      <w:proofErr w:type="spellStart"/>
-      <w:r>
-        <w:t>sales.transactions.sales_amount</w:t>
-      </w:r>
-      <w:proofErr w:type="spellEnd"/>
-      <w:r>
-        <w:t xml:space="preserve">) FROM </w:t>
-      </w:r>
-      <w:proofErr w:type="spellStart"/>
-      <w:r>
-        <w:t>sales.transactions</w:t>
-      </w:r>
-      <w:proofErr w:type="spellEnd"/>
-      <w:r>
-        <w:t xml:space="preserve"> INNER JOIN </w:t>
-      </w:r>
-      <w:proofErr w:type="spellStart"/>
-      <w:r>
-        <w:t>sales.date</w:t>
-      </w:r>
-      <w:proofErr w:type="spellEnd"/>
-      <w:r>
-        <w:t xml:space="preserve"> ON </w:t>
-      </w:r>
-      <w:proofErr w:type="spellStart"/>
-      <w:r>
-        <w:t>sales.transactions.order_date</w:t>
-      </w:r>
-      <w:proofErr w:type="spellEnd"/>
-      <w:r>
-        <w:t xml:space="preserve"> = </w:t>
-      </w:r>
-      <w:proofErr w:type="spellStart"/>
-      <w:r>
-        <w:t>sales.date.date</w:t>
-      </w:r>
-      <w:proofErr w:type="spellEnd"/>
-      <w:r>
-        <w:t xml:space="preserve"> where </w:t>
-      </w:r>
-      <w:proofErr w:type="spellStart"/>
-      <w:r>
-        <w:t>sales.date.year</w:t>
-      </w:r>
-      <w:proofErr w:type="spellEnd"/>
-      <w:r>
-        <w:t>=2020;</w:t>
+        <w:t>SELECT SUM(sales.transactions.sales_amount) FROM sales.transactions INNER JOIN sales.date ON sales.transactions.order_date = sales.date.date where sales.date.year=2020;</w:t>
       </w:r>
     </w:p>
     <w:p>
@@ -428,61 +241,7 @@
         </w:numPr>
       </w:pPr>
       <w:r>
-        <w:t>SELECT SUM(</w:t>
-      </w:r>
-      <w:proofErr w:type="spellStart"/>
-      <w:r>
-        <w:t>sales.transactions.sales_amount</w:t>
-      </w:r>
-      <w:proofErr w:type="spellEnd"/>
-      <w:r>
-        <w:t xml:space="preserve">) FROM </w:t>
-      </w:r>
-      <w:proofErr w:type="spellStart"/>
-      <w:r>
-        <w:t>sales.transactions</w:t>
-      </w:r>
-      <w:proofErr w:type="spellEnd"/>
-      <w:r>
-        <w:t xml:space="preserve"> INNER JOIN </w:t>
-      </w:r>
-      <w:proofErr w:type="spellStart"/>
-      <w:r>
-        <w:t>sales.date</w:t>
-      </w:r>
-      <w:proofErr w:type="spellEnd"/>
-      <w:r>
-        <w:t xml:space="preserve"> ON </w:t>
-      </w:r>
-      <w:proofErr w:type="spellStart"/>
-      <w:r>
-        <w:t>sales.transactions.order_date</w:t>
-      </w:r>
-      <w:proofErr w:type="spellEnd"/>
-      <w:r>
-        <w:t xml:space="preserve"> = </w:t>
-      </w:r>
-      <w:proofErr w:type="spellStart"/>
-      <w:r>
-        <w:t>sales.date.date</w:t>
-      </w:r>
-      <w:proofErr w:type="spellEnd"/>
-      <w:r>
-        <w:t xml:space="preserve"> where </w:t>
-      </w:r>
-      <w:proofErr w:type="spellStart"/>
-      <w:r>
-        <w:t>sales.date.year</w:t>
-      </w:r>
-      <w:proofErr w:type="spellEnd"/>
-      <w:r>
-        <w:t>=20</w:t>
-      </w:r>
-      <w:r>
-        <w:t>19</w:t>
-      </w:r>
-      <w:r>
-        <w:t>;</w:t>
+        <w:t>SELECT SUM(sales.transactions.sales_amount) FROM sales.transactions INNER JOIN sales.date ON sales.transactions.order_date = sales.date.date where sales.date.year=2019;</w:t>
       </w:r>
     </w:p>
     <w:p>
@@ -494,63 +253,7 @@
         </w:numPr>
       </w:pPr>
       <w:r>
-        <w:t>SELECT SUM(</w:t>
-      </w:r>
-      <w:proofErr w:type="spellStart"/>
-      <w:r>
-        <w:t>sales.transactions.sales_amount</w:t>
-      </w:r>
-      <w:proofErr w:type="spellEnd"/>
-      <w:r>
-        <w:t xml:space="preserve">) FROM </w:t>
-      </w:r>
-      <w:proofErr w:type="spellStart"/>
-      <w:r>
-        <w:t>sales.transactions</w:t>
-      </w:r>
-      <w:proofErr w:type="spellEnd"/>
-      <w:r>
-        <w:t xml:space="preserve"> INNER JOIN </w:t>
-      </w:r>
-      <w:proofErr w:type="spellStart"/>
-      <w:r>
-        <w:t>sales.date</w:t>
-      </w:r>
-      <w:proofErr w:type="spellEnd"/>
-      <w:r>
-        <w:t xml:space="preserve"> ON </w:t>
-      </w:r>
-      <w:proofErr w:type="spellStart"/>
-      <w:r>
-        <w:t>sales.transactions.order_date</w:t>
-      </w:r>
-      <w:proofErr w:type="spellEnd"/>
-      <w:r>
-        <w:t xml:space="preserve"> = </w:t>
-      </w:r>
-      <w:proofErr w:type="spellStart"/>
-      <w:r>
-        <w:t>sales.date.date</w:t>
-      </w:r>
-      <w:proofErr w:type="spellEnd"/>
-      <w:r>
-        <w:t xml:space="preserve"> where </w:t>
-      </w:r>
-      <w:proofErr w:type="spellStart"/>
-      <w:r>
-        <w:t>sales.date.year</w:t>
-      </w:r>
-      <w:proofErr w:type="spellEnd"/>
-      <w:r>
-        <w:t xml:space="preserve">=2019 and </w:t>
-      </w:r>
-      <w:proofErr w:type="spellStart"/>
-      <w:r>
-        <w:t>sales.transactions.market_code</w:t>
-      </w:r>
-      <w:proofErr w:type="spellEnd"/>
-      <w:r>
-        <w:t xml:space="preserve"> = "Mark001";</w:t>
+        <w:t>SELECT SUM(sales.transactions.sales_amount) FROM sales.transactions INNER JOIN sales.date ON sales.transactions.order_date = sales.date.date where sales.date.year=2019 and sales.transactions.market_code = "Mark001";</w:t>
       </w:r>
     </w:p>
     <w:p>
@@ -562,31 +265,46 @@
         </w:numPr>
       </w:pPr>
       <w:r>
-        <w:t xml:space="preserve">SELECT distinct </w:t>
-      </w:r>
-      <w:proofErr w:type="spellStart"/>
-      <w:r>
-        <w:t>product_code</w:t>
-      </w:r>
-      <w:proofErr w:type="spellEnd"/>
-      <w:r>
-        <w:t xml:space="preserve"> FROM </w:t>
-      </w:r>
-      <w:proofErr w:type="spellStart"/>
-      <w:r>
-        <w:t>sales.transactions</w:t>
-      </w:r>
-      <w:proofErr w:type="spellEnd"/>
-      <w:r>
-        <w:t xml:space="preserve"> where </w:t>
-      </w:r>
-      <w:proofErr w:type="spellStart"/>
-      <w:r>
-        <w:t>market_code</w:t>
-      </w:r>
-      <w:proofErr w:type="spellEnd"/>
-      <w:r>
-        <w:t>="Mark001"</w:t>
+        <w:t>SELECT distinct product_code FROM sales.transactions where market_code="Mark001"</w:t>
+      </w:r>
+    </w:p>
+    <w:p>
+      <w:pPr>
+        <w:pStyle w:val="ListParagraph"/>
+        <w:numPr>
+          <w:ilvl w:val="0"/>
+          <w:numId w:val="1"/>
+        </w:numPr>
+      </w:pPr>
+      <w:r>
+        <w:t>SELECT * FROM sales.transactions WHERE sales_amount=-1;</w:t>
+      </w:r>
+    </w:p>
+    <w:p>
+      <w:pPr>
+        <w:pStyle w:val="ListParagraph"/>
+        <w:numPr>
+          <w:ilvl w:val="0"/>
+          <w:numId w:val="1"/>
+        </w:numPr>
+      </w:pPr>
+      <w:r>
+        <w:t>SELECT * FROM sales.transactions WHERE sales_amount</w:t>
+      </w:r>
+      <w:r>
+        <w:t>&lt;=0</w:t>
+      </w:r>
+      <w:r>
+        <w:t>;</w:t>
+      </w:r>
+    </w:p>
+    <w:p/>
+    <w:p>
+      <w:r>
+        <w:t xml:space="preserve">Loaded data to power bi via connect MYSQL database and </w:t>
+      </w:r>
+      <w:r>
+        <w:t>then perform data modelling star method, then currently in powerbi transforming data and doing data transformation.</w:t>
       </w:r>
     </w:p>
     <w:sectPr>

</xml_diff>